<commit_message>
update documento do UC4
</commit_message>
<xml_diff>
--- a/User Stories/UC4/UC4.docx
+++ b/User Stories/UC4/UC4.docx
@@ -24,7 +24,7 @@
           <w:sz w:val="48"/>
           <w:szCs w:val="48"/>
         </w:rPr>
-        <w:t>4 Actualização do estado de cada lugar</w:t>
+        <w:t xml:space="preserve">4 </w:t>
       </w:r>
       <w:r>
         <w:rPr>
@@ -32,6 +32,22 @@
           <w:sz w:val="48"/>
           <w:szCs w:val="48"/>
         </w:rPr>
+        <w:t>Atualização</w:t>
+      </w:r>
+      <w:r>
+        <w:rPr>
+          <w:rFonts w:asciiTheme="majorHAnsi" w:hAnsiTheme="majorHAnsi"/>
+          <w:sz w:val="48"/>
+          <w:szCs w:val="48"/>
+        </w:rPr>
+        <w:t xml:space="preserve"> do estado de cada lugar</w:t>
+      </w:r>
+      <w:r>
+        <w:rPr>
+          <w:rFonts w:asciiTheme="majorHAnsi" w:hAnsiTheme="majorHAnsi"/>
+          <w:sz w:val="48"/>
+          <w:szCs w:val="48"/>
+        </w:rPr>
         <w:t xml:space="preserve"> </w:t>
       </w:r>
     </w:p>
@@ -44,61 +60,178 @@
     </w:p>
     <w:p>
       <w:pPr>
-        <w:rPr>
-          <w:rFonts w:asciiTheme="majorHAnsi" w:hAnsiTheme="majorHAnsi"/>
-        </w:rPr>
-      </w:pPr>
-      <w:r>
-        <w:rPr>
-          <w:rFonts w:asciiTheme="majorHAnsi" w:hAnsiTheme="majorHAnsi"/>
-        </w:rPr>
-        <w:t>No momento da ocupação de uma lugar do parque de estacionamento</w:t>
-      </w:r>
-      <w:r>
-        <w:rPr>
-          <w:rFonts w:asciiTheme="majorHAnsi" w:hAnsiTheme="majorHAnsi"/>
+        <w:ind w:firstLine="708"/>
+        <w:rPr>
+          <w:rFonts w:cstheme="minorHAnsi"/>
+        </w:rPr>
+      </w:pPr>
+      <w:r>
+        <w:rPr>
+          <w:rFonts w:cstheme="minorHAnsi"/>
+        </w:rPr>
+        <w:t xml:space="preserve">No momento da ocupação de </w:t>
+      </w:r>
+      <w:r>
+        <w:rPr>
+          <w:rFonts w:cstheme="minorHAnsi"/>
+        </w:rPr>
+        <w:t>um lugar</w:t>
+      </w:r>
+      <w:r>
+        <w:rPr>
+          <w:rFonts w:cstheme="minorHAnsi"/>
+        </w:rPr>
+        <w:t xml:space="preserve"> do parque de estacionamento</w:t>
+      </w:r>
+      <w:r>
+        <w:rPr>
+          <w:rFonts w:cstheme="minorHAnsi"/>
         </w:rPr>
         <w:t xml:space="preserve"> (deteção deita por sensores),</w:t>
       </w:r>
       <w:r>
         <w:rPr>
-          <w:rFonts w:asciiTheme="majorHAnsi" w:hAnsiTheme="majorHAnsi"/>
+          <w:rFonts w:cstheme="minorHAnsi"/>
         </w:rPr>
         <w:t xml:space="preserve"> o </w:t>
       </w:r>
       <w:r>
         <w:rPr>
-          <w:rFonts w:asciiTheme="majorHAnsi" w:hAnsiTheme="majorHAnsi"/>
-        </w:rPr>
-        <w:t>sistema verifica se o lugar ocupado corresconde ao lugar reservado anteriormente pelo cliente,</w:t>
-      </w:r>
-      <w:r>
-        <w:rPr>
-          <w:rFonts w:asciiTheme="majorHAnsi" w:hAnsiTheme="majorHAnsi"/>
-        </w:rPr>
-        <w:t>se for o caso</w:t>
-      </w:r>
-      <w:r>
-        <w:rPr>
-          <w:rFonts w:asciiTheme="majorHAnsi" w:hAnsiTheme="majorHAnsi"/>
-        </w:rPr>
-        <w:t xml:space="preserve"> o sistema muda o estado desse lugar para ocupado (desde essa data até à data final atribuida aquando da reserva)</w:t>
-      </w:r>
-      <w:r>
-        <w:rPr>
-          <w:rFonts w:asciiTheme="majorHAnsi" w:hAnsiTheme="majorHAnsi"/>
-        </w:rPr>
-        <w:t>. Outra possibilidade será a ocupação do lugar ser feita por um estacionamento circunstancional (situação de pay as you go)…o sistema apena</w:t>
-      </w:r>
-      <w:r>
-        <w:rPr>
-          <w:rFonts w:asciiTheme="majorHAnsi" w:hAnsiTheme="majorHAnsi"/>
+          <w:rFonts w:cstheme="minorHAnsi"/>
+        </w:rPr>
+        <w:t xml:space="preserve">sistema verifica se o lugar ocupado </w:t>
+      </w:r>
+      <w:r>
+        <w:rPr>
+          <w:rFonts w:cstheme="minorHAnsi"/>
+        </w:rPr>
+        <w:t>corresponde</w:t>
+      </w:r>
+      <w:r>
+        <w:rPr>
+          <w:rFonts w:cstheme="minorHAnsi"/>
+        </w:rPr>
+        <w:t xml:space="preserve"> ao lugar reservado anteriormente pelo </w:t>
+      </w:r>
+      <w:r>
+        <w:rPr>
+          <w:rFonts w:cstheme="minorHAnsi"/>
+        </w:rPr>
+        <w:t>cliente, se</w:t>
+      </w:r>
+      <w:r>
+        <w:rPr>
+          <w:rFonts w:cstheme="minorHAnsi"/>
+        </w:rPr>
+        <w:t xml:space="preserve"> for o caso</w:t>
+      </w:r>
+      <w:r>
+        <w:rPr>
+          <w:rFonts w:cstheme="minorHAnsi"/>
+        </w:rPr>
+        <w:t xml:space="preserve"> o sistema muda o estado desse lugar para ocupado (desde essa data até à data final </w:t>
+      </w:r>
+      <w:r>
+        <w:rPr>
+          <w:rFonts w:cstheme="minorHAnsi"/>
+        </w:rPr>
+        <w:t>atribuída</w:t>
+      </w:r>
+      <w:r>
+        <w:rPr>
+          <w:rFonts w:cstheme="minorHAnsi"/>
+        </w:rPr>
+        <w:t xml:space="preserve"> aquando da reserva)</w:t>
+      </w:r>
+      <w:r>
+        <w:rPr>
+          <w:rFonts w:cstheme="minorHAnsi"/>
+        </w:rPr>
+        <w:t xml:space="preserve">. Outra possibilidade será a ocupação do lugar ser feita por um estacionamento </w:t>
+      </w:r>
+      <w:r>
+        <w:rPr>
+          <w:rFonts w:cstheme="minorHAnsi"/>
+        </w:rPr>
+        <w:t>circunstancial</w:t>
+      </w:r>
+      <w:r>
+        <w:rPr>
+          <w:rFonts w:cstheme="minorHAnsi"/>
+        </w:rPr>
+        <w:t xml:space="preserve"> (situação de </w:t>
+      </w:r>
+      <w:r>
+        <w:rPr>
+          <w:rFonts w:cstheme="minorHAnsi"/>
+        </w:rPr>
+        <w:t>“</w:t>
+      </w:r>
+      <w:proofErr w:type="spellStart"/>
+      <w:r>
+        <w:rPr>
+          <w:rFonts w:cstheme="minorHAnsi"/>
+        </w:rPr>
+        <w:t>pay</w:t>
+      </w:r>
+      <w:proofErr w:type="spellEnd"/>
+      <w:r>
+        <w:rPr>
+          <w:rFonts w:cstheme="minorHAnsi"/>
+        </w:rPr>
+        <w:t xml:space="preserve"> as </w:t>
+      </w:r>
+      <w:proofErr w:type="spellStart"/>
+      <w:r>
+        <w:rPr>
+          <w:rFonts w:cstheme="minorHAnsi"/>
+        </w:rPr>
+        <w:t>you</w:t>
+      </w:r>
+      <w:proofErr w:type="spellEnd"/>
+      <w:r>
+        <w:rPr>
+          <w:rFonts w:cstheme="minorHAnsi"/>
+        </w:rPr>
+        <w:t xml:space="preserve"> </w:t>
+      </w:r>
+      <w:proofErr w:type="spellStart"/>
+      <w:r>
+        <w:rPr>
+          <w:rFonts w:cstheme="minorHAnsi"/>
+        </w:rPr>
+        <w:t>go</w:t>
+      </w:r>
+      <w:proofErr w:type="spellEnd"/>
+      <w:proofErr w:type="gramStart"/>
+      <w:r>
+        <w:rPr>
+          <w:rFonts w:cstheme="minorHAnsi"/>
+        </w:rPr>
+        <w:t>”</w:t>
+      </w:r>
+      <w:r>
+        <w:rPr>
+          <w:rFonts w:cstheme="minorHAnsi"/>
+        </w:rPr>
+        <w:t>)…</w:t>
+      </w:r>
+      <w:proofErr w:type="gramEnd"/>
+      <w:r>
+        <w:rPr>
+          <w:rFonts w:cstheme="minorHAnsi"/>
+        </w:rPr>
+        <w:t>o sistema apena</w:t>
+      </w:r>
+      <w:r>
+        <w:rPr>
+          <w:rFonts w:cstheme="minorHAnsi"/>
         </w:rPr>
         <w:t>s</w:t>
       </w:r>
       <w:r>
         <w:rPr>
-          <w:rFonts w:asciiTheme="majorHAnsi" w:hAnsiTheme="majorHAnsi"/>
+          <w:rFonts w:cstheme="minorHAnsi"/>
         </w:rPr>
         <w:t xml:space="preserve"> vai mudar o estado do estacionamento para ocupado e vai alterar este estado quando a viatura sair e o lugar ficar livre…    </w:t>
       </w:r>
@@ -109,8 +242,9 @@
         <w:spacing w:before="420" w:after="0" w:line="240" w:lineRule="auto"/>
         <w:outlineLvl w:val="2"/>
         <w:rPr>
-          <w:rFonts w:asciiTheme="majorHAnsi" w:eastAsia="Times New Roman" w:hAnsiTheme="majorHAnsi" w:cs="Segoe UI"/>
-          <w:color w:val="172B4D"/>
+          <w:rFonts w:eastAsia="Times New Roman" w:cstheme="minorHAnsi"/>
+          <w:b/>
+          <w:bCs/>
           <w:spacing w:val="-2"/>
           <w:sz w:val="34"/>
           <w:szCs w:val="34"/>
@@ -119,8 +253,9 @@
       </w:pPr>
       <w:r>
         <w:rPr>
-          <w:rFonts w:asciiTheme="majorHAnsi" w:eastAsia="Times New Roman" w:hAnsiTheme="majorHAnsi" w:cs="Segoe UI"/>
-          <w:color w:val="172B4D"/>
+          <w:rFonts w:eastAsia="Times New Roman" w:cstheme="minorHAnsi"/>
+          <w:b/>
+          <w:bCs/>
           <w:spacing w:val="-2"/>
           <w:sz w:val="34"/>
           <w:szCs w:val="34"/>
@@ -130,8 +265,9 @@
       </w:r>
       <w:r>
         <w:rPr>
-          <w:rFonts w:asciiTheme="majorHAnsi" w:eastAsia="Times New Roman" w:hAnsiTheme="majorHAnsi" w:cs="Segoe UI"/>
-          <w:color w:val="172B4D"/>
+          <w:rFonts w:eastAsia="Times New Roman" w:cstheme="minorHAnsi"/>
+          <w:b/>
+          <w:bCs/>
           <w:spacing w:val="-2"/>
           <w:sz w:val="34"/>
           <w:szCs w:val="34"/>
@@ -146,10 +282,9 @@
         <w:spacing w:before="360" w:after="0" w:line="240" w:lineRule="auto"/>
         <w:outlineLvl w:val="3"/>
         <w:rPr>
-          <w:rFonts w:asciiTheme="majorHAnsi" w:eastAsia="Times New Roman" w:hAnsiTheme="majorHAnsi" w:cs="Segoe UI"/>
+          <w:rFonts w:eastAsia="Times New Roman" w:cstheme="minorHAnsi"/>
           <w:b/>
           <w:bCs/>
-          <w:color w:val="172B4D"/>
           <w:spacing w:val="-1"/>
           <w:sz w:val="27"/>
           <w:szCs w:val="27"/>
@@ -158,10 +293,9 @@
       </w:pPr>
       <w:r>
         <w:rPr>
-          <w:rFonts w:asciiTheme="majorHAnsi" w:eastAsia="Times New Roman" w:hAnsiTheme="majorHAnsi" w:cs="Segoe UI"/>
+          <w:rFonts w:eastAsia="Times New Roman" w:cstheme="minorHAnsi"/>
           <w:b/>
           <w:bCs/>
-          <w:color w:val="172B4D"/>
           <w:spacing w:val="-1"/>
           <w:sz w:val="27"/>
           <w:szCs w:val="27"/>
@@ -180,10 +314,9 @@
         <w:spacing w:before="360" w:beforeAutospacing="1" w:after="0" w:afterAutospacing="1" w:line="240" w:lineRule="auto"/>
         <w:outlineLvl w:val="3"/>
         <w:rPr>
-          <w:rFonts w:asciiTheme="majorHAnsi" w:eastAsia="Times New Roman" w:hAnsiTheme="majorHAnsi" w:cs="Segoe UI"/>
+          <w:rFonts w:eastAsia="Times New Roman" w:cstheme="minorHAnsi"/>
           <w:b/>
           <w:bCs/>
-          <w:color w:val="172B4D"/>
           <w:spacing w:val="-1"/>
           <w:sz w:val="27"/>
           <w:szCs w:val="27"/>
@@ -192,8 +325,7 @@
       </w:pPr>
       <w:r>
         <w:rPr>
-          <w:rFonts w:asciiTheme="majorHAnsi" w:eastAsia="Times New Roman" w:hAnsiTheme="majorHAnsi" w:cs="Segoe UI"/>
-          <w:color w:val="172B4D"/>
+          <w:rFonts w:eastAsia="Times New Roman" w:cstheme="minorHAnsi"/>
           <w:sz w:val="21"/>
           <w:szCs w:val="21"/>
           <w:lang w:eastAsia="pt-PT"/>
@@ -202,31 +334,13 @@
       </w:r>
       <w:r>
         <w:rPr>
-          <w:rFonts w:asciiTheme="majorHAnsi" w:eastAsia="Times New Roman" w:hAnsiTheme="majorHAnsi" w:cs="Segoe UI"/>
-          <w:color w:val="172B4D"/>
+          <w:rFonts w:eastAsia="Times New Roman" w:cstheme="minorHAnsi"/>
           <w:sz w:val="21"/>
           <w:szCs w:val="21"/>
           <w:lang w:eastAsia="pt-PT"/>
         </w:rPr>
         <w:t>Sistema</w:t>
       </w:r>
-    </w:p>
-    <w:p>
-      <w:pPr>
-        <w:shd w:val="clear" w:color="auto" w:fill="FFFFFF"/>
-        <w:spacing w:before="360" w:beforeAutospacing="1" w:after="0" w:afterAutospacing="1" w:line="240" w:lineRule="auto"/>
-        <w:outlineLvl w:val="3"/>
-        <w:rPr>
-          <w:rFonts w:asciiTheme="majorHAnsi" w:eastAsia="Times New Roman" w:hAnsiTheme="majorHAnsi" w:cs="Segoe UI"/>
-          <w:b/>
-          <w:bCs/>
-          <w:color w:val="172B4D"/>
-          <w:spacing w:val="-1"/>
-          <w:sz w:val="27"/>
-          <w:szCs w:val="27"/>
-          <w:lang w:eastAsia="pt-PT"/>
-        </w:rPr>
-      </w:pPr>
     </w:p>
     <w:p>
       <w:pPr>
@@ -235,10 +349,9 @@
         <w:ind w:left="720"/>
         <w:outlineLvl w:val="3"/>
         <w:rPr>
-          <w:rFonts w:asciiTheme="majorHAnsi" w:eastAsia="Times New Roman" w:hAnsiTheme="majorHAnsi" w:cs="Segoe UI"/>
+          <w:rFonts w:eastAsia="Times New Roman" w:cstheme="minorHAnsi"/>
           <w:b/>
           <w:bCs/>
-          <w:color w:val="172B4D"/>
           <w:spacing w:val="-1"/>
           <w:sz w:val="27"/>
           <w:szCs w:val="27"/>
@@ -247,10 +360,9 @@
       </w:pPr>
       <w:r>
         <w:rPr>
-          <w:rFonts w:asciiTheme="majorHAnsi" w:eastAsia="Times New Roman" w:hAnsiTheme="majorHAnsi" w:cs="Segoe UI"/>
+          <w:rFonts w:eastAsia="Times New Roman" w:cstheme="minorHAnsi"/>
           <w:b/>
           <w:bCs/>
-          <w:color w:val="172B4D"/>
           <w:spacing w:val="-1"/>
           <w:sz w:val="27"/>
           <w:szCs w:val="27"/>
@@ -268,19 +380,17 @@
         <w:shd w:val="clear" w:color="auto" w:fill="FFFFFF"/>
         <w:spacing w:before="60" w:after="100" w:afterAutospacing="1" w:line="240" w:lineRule="auto"/>
         <w:rPr>
-          <w:rFonts w:asciiTheme="majorHAnsi" w:eastAsia="Times New Roman" w:hAnsiTheme="majorHAnsi" w:cs="Segoe UI"/>
-          <w:color w:val="172B4D"/>
-          <w:sz w:val="21"/>
-          <w:szCs w:val="21"/>
-          <w:lang w:eastAsia="pt-PT"/>
-        </w:rPr>
-      </w:pPr>
-      <w:r>
-        <w:rPr>
-          <w:rFonts w:asciiTheme="majorHAnsi" w:eastAsia="Times New Roman" w:hAnsiTheme="majorHAnsi" w:cs="Segoe UI"/>
+          <w:rFonts w:eastAsia="Times New Roman" w:cstheme="minorHAnsi"/>
+          <w:sz w:val="21"/>
+          <w:szCs w:val="21"/>
+          <w:lang w:eastAsia="pt-PT"/>
+        </w:rPr>
+      </w:pPr>
+      <w:r>
+        <w:rPr>
+          <w:rFonts w:eastAsia="Times New Roman" w:cstheme="minorHAnsi"/>
           <w:b/>
           <w:bCs/>
-          <w:color w:val="172B4D"/>
           <w:sz w:val="21"/>
           <w:szCs w:val="21"/>
           <w:lang w:eastAsia="pt-PT"/>
@@ -289,10 +399,9 @@
       </w:r>
       <w:r>
         <w:rPr>
-          <w:rFonts w:asciiTheme="majorHAnsi" w:eastAsia="Times New Roman" w:hAnsiTheme="majorHAnsi" w:cs="Segoe UI"/>
+          <w:rFonts w:eastAsia="Times New Roman" w:cstheme="minorHAnsi"/>
           <w:b/>
           <w:bCs/>
-          <w:color w:val="172B4D"/>
           <w:sz w:val="21"/>
           <w:szCs w:val="21"/>
           <w:lang w:eastAsia="pt-PT"/>
@@ -301,8 +410,7 @@
       </w:r>
       <w:r>
         <w:rPr>
-          <w:rFonts w:asciiTheme="majorHAnsi" w:eastAsia="Times New Roman" w:hAnsiTheme="majorHAnsi" w:cs="Segoe UI"/>
-          <w:color w:val="172B4D"/>
+          <w:rFonts w:eastAsia="Times New Roman" w:cstheme="minorHAnsi"/>
           <w:sz w:val="21"/>
           <w:szCs w:val="21"/>
           <w:lang w:eastAsia="pt-PT"/>
@@ -311,8 +419,7 @@
       </w:r>
       <w:r>
         <w:rPr>
-          <w:rFonts w:asciiTheme="majorHAnsi" w:eastAsia="Times New Roman" w:hAnsiTheme="majorHAnsi" w:cs="Segoe UI"/>
-          <w:color w:val="172B4D"/>
+          <w:rFonts w:eastAsia="Times New Roman" w:cstheme="minorHAnsi"/>
           <w:sz w:val="21"/>
           <w:szCs w:val="21"/>
           <w:lang w:eastAsia="pt-PT"/>
@@ -329,19 +436,17 @@
         <w:shd w:val="clear" w:color="auto" w:fill="FFFFFF"/>
         <w:spacing w:before="60" w:after="100" w:afterAutospacing="1" w:line="240" w:lineRule="auto"/>
         <w:rPr>
-          <w:rFonts w:asciiTheme="majorHAnsi" w:eastAsia="Times New Roman" w:hAnsiTheme="majorHAnsi" w:cs="Segoe UI"/>
-          <w:color w:val="172B4D"/>
-          <w:sz w:val="21"/>
-          <w:szCs w:val="21"/>
-          <w:lang w:eastAsia="pt-PT"/>
-        </w:rPr>
-      </w:pPr>
-      <w:r>
-        <w:rPr>
-          <w:rFonts w:asciiTheme="majorHAnsi" w:eastAsia="Times New Roman" w:hAnsiTheme="majorHAnsi" w:cs="Segoe UI"/>
+          <w:rFonts w:eastAsia="Times New Roman" w:cstheme="minorHAnsi"/>
+          <w:sz w:val="21"/>
+          <w:szCs w:val="21"/>
+          <w:lang w:eastAsia="pt-PT"/>
+        </w:rPr>
+      </w:pPr>
+      <w:r>
+        <w:rPr>
+          <w:rFonts w:eastAsia="Times New Roman" w:cstheme="minorHAnsi"/>
           <w:b/>
           <w:bCs/>
-          <w:color w:val="172B4D"/>
           <w:sz w:val="21"/>
           <w:szCs w:val="21"/>
           <w:lang w:eastAsia="pt-PT"/>
@@ -350,10 +455,9 @@
       </w:r>
       <w:r>
         <w:rPr>
-          <w:rFonts w:asciiTheme="majorHAnsi" w:eastAsia="Times New Roman" w:hAnsiTheme="majorHAnsi" w:cs="Segoe UI"/>
+          <w:rFonts w:eastAsia="Times New Roman" w:cstheme="minorHAnsi"/>
           <w:b/>
           <w:bCs/>
-          <w:color w:val="172B4D"/>
           <w:sz w:val="21"/>
           <w:szCs w:val="21"/>
           <w:lang w:eastAsia="pt-PT"/>
@@ -362,8 +466,7 @@
       </w:r>
       <w:r>
         <w:rPr>
-          <w:rFonts w:asciiTheme="majorHAnsi" w:eastAsia="Times New Roman" w:hAnsiTheme="majorHAnsi" w:cs="Segoe UI"/>
-          <w:color w:val="172B4D"/>
+          <w:rFonts w:eastAsia="Times New Roman" w:cstheme="minorHAnsi"/>
           <w:sz w:val="21"/>
           <w:szCs w:val="21"/>
           <w:lang w:eastAsia="pt-PT"/>
@@ -372,20 +475,36 @@
       </w:r>
       <w:r>
         <w:rPr>
-          <w:rFonts w:asciiTheme="majorHAnsi" w:eastAsia="Times New Roman" w:hAnsiTheme="majorHAnsi" w:cs="Segoe UI"/>
-          <w:color w:val="172B4D"/>
-          <w:sz w:val="21"/>
-          <w:szCs w:val="21"/>
-          <w:lang w:eastAsia="pt-PT"/>
-        </w:rPr>
-        <w:t>pretende alterar o estado de uma determinado lugar de estacionamento.</w:t>
-      </w:r>
-      <w:r>
-        <w:rPr>
-          <w:rFonts w:asciiTheme="majorHAnsi" w:eastAsia="Times New Roman" w:hAnsiTheme="majorHAnsi" w:cs="Segoe UI"/>
+          <w:rFonts w:eastAsia="Times New Roman" w:cstheme="minorHAnsi"/>
+          <w:sz w:val="21"/>
+          <w:szCs w:val="21"/>
+          <w:lang w:eastAsia="pt-PT"/>
+        </w:rPr>
+        <w:t xml:space="preserve">pretende alterar o estado de </w:t>
+      </w:r>
+      <w:r>
+        <w:rPr>
+          <w:rFonts w:eastAsia="Times New Roman" w:cstheme="minorHAnsi"/>
+          <w:sz w:val="21"/>
+          <w:szCs w:val="21"/>
+          <w:lang w:eastAsia="pt-PT"/>
+        </w:rPr>
+        <w:t>um determinado lugar</w:t>
+      </w:r>
+      <w:r>
+        <w:rPr>
+          <w:rFonts w:eastAsia="Times New Roman" w:cstheme="minorHAnsi"/>
+          <w:sz w:val="21"/>
+          <w:szCs w:val="21"/>
+          <w:lang w:eastAsia="pt-PT"/>
+        </w:rPr>
+        <w:t xml:space="preserve"> de estacionamento.</w:t>
+      </w:r>
+      <w:r>
+        <w:rPr>
+          <w:rFonts w:eastAsia="Times New Roman" w:cstheme="minorHAnsi"/>
           <w:b/>
           <w:bCs/>
-          <w:color w:val="172B4D"/>
           <w:sz w:val="21"/>
           <w:szCs w:val="21"/>
           <w:lang w:eastAsia="pt-PT"/>
@@ -394,28 +513,13 @@
       </w:r>
       <w:r>
         <w:rPr>
-          <w:rFonts w:asciiTheme="majorHAnsi" w:eastAsia="Times New Roman" w:hAnsiTheme="majorHAnsi" w:cs="Segoe UI"/>
-          <w:color w:val="172B4D"/>
+          <w:rFonts w:eastAsia="Times New Roman" w:cstheme="minorHAnsi"/>
           <w:sz w:val="21"/>
           <w:szCs w:val="21"/>
           <w:lang w:eastAsia="pt-PT"/>
         </w:rPr>
         <w:t xml:space="preserve"> </w:t>
       </w:r>
-    </w:p>
-    <w:p>
-      <w:pPr>
-        <w:shd w:val="clear" w:color="auto" w:fill="FFFFFF"/>
-        <w:spacing w:before="60" w:after="100" w:afterAutospacing="1" w:line="240" w:lineRule="auto"/>
-        <w:ind w:left="360"/>
-        <w:rPr>
-          <w:rFonts w:asciiTheme="majorHAnsi" w:eastAsia="Times New Roman" w:hAnsiTheme="majorHAnsi" w:cs="Segoe UI"/>
-          <w:color w:val="172B4D"/>
-          <w:sz w:val="21"/>
-          <w:szCs w:val="21"/>
-          <w:lang w:eastAsia="pt-PT"/>
-        </w:rPr>
-      </w:pPr>
     </w:p>
     <w:p>
       <w:pPr>
@@ -423,10 +527,9 @@
         <w:spacing w:before="360" w:after="0" w:line="240" w:lineRule="auto"/>
         <w:outlineLvl w:val="3"/>
         <w:rPr>
-          <w:rFonts w:asciiTheme="majorHAnsi" w:eastAsia="Times New Roman" w:hAnsiTheme="majorHAnsi" w:cs="Segoe UI"/>
+          <w:rFonts w:eastAsia="Times New Roman" w:cstheme="minorHAnsi"/>
           <w:b/>
           <w:bCs/>
-          <w:color w:val="172B4D"/>
           <w:spacing w:val="-1"/>
           <w:sz w:val="27"/>
           <w:szCs w:val="27"/>
@@ -435,10 +538,9 @@
       </w:pPr>
       <w:r>
         <w:rPr>
-          <w:rFonts w:asciiTheme="majorHAnsi" w:eastAsia="Times New Roman" w:hAnsiTheme="majorHAnsi" w:cs="Segoe UI"/>
+          <w:rFonts w:eastAsia="Times New Roman" w:cstheme="minorHAnsi"/>
           <w:b/>
           <w:bCs/>
-          <w:color w:val="172B4D"/>
           <w:spacing w:val="-1"/>
           <w:sz w:val="27"/>
           <w:szCs w:val="27"/>
@@ -456,17 +558,15 @@
         <w:shd w:val="clear" w:color="auto" w:fill="FFFFFF"/>
         <w:spacing w:before="100" w:beforeAutospacing="1" w:after="100" w:afterAutospacing="1" w:line="240" w:lineRule="auto"/>
         <w:rPr>
-          <w:rFonts w:asciiTheme="majorHAnsi" w:eastAsia="Times New Roman" w:hAnsiTheme="majorHAnsi" w:cs="Segoe UI"/>
-          <w:color w:val="172B4D"/>
-          <w:sz w:val="21"/>
-          <w:szCs w:val="21"/>
-          <w:lang w:eastAsia="pt-PT"/>
-        </w:rPr>
-      </w:pPr>
-      <w:r>
-        <w:rPr>
-          <w:rFonts w:asciiTheme="majorHAnsi" w:eastAsia="Times New Roman" w:hAnsiTheme="majorHAnsi" w:cs="Segoe UI"/>
-          <w:color w:val="172B4D"/>
+          <w:rFonts w:eastAsia="Times New Roman" w:cstheme="minorHAnsi"/>
+          <w:sz w:val="21"/>
+          <w:szCs w:val="21"/>
+          <w:lang w:eastAsia="pt-PT"/>
+        </w:rPr>
+      </w:pPr>
+      <w:r>
+        <w:rPr>
+          <w:rFonts w:eastAsia="Times New Roman" w:cstheme="minorHAnsi"/>
           <w:sz w:val="21"/>
           <w:szCs w:val="21"/>
           <w:lang w:eastAsia="pt-PT"/>
@@ -480,39 +580,20 @@
         <w:spacing w:before="360" w:after="0" w:line="240" w:lineRule="auto"/>
         <w:outlineLvl w:val="3"/>
         <w:rPr>
-          <w:rFonts w:asciiTheme="majorHAnsi" w:eastAsia="Times New Roman" w:hAnsiTheme="majorHAnsi" w:cs="Segoe UI"/>
+          <w:rFonts w:eastAsia="Times New Roman" w:cstheme="minorHAnsi"/>
           <w:b/>
           <w:bCs/>
-          <w:color w:val="172B4D"/>
           <w:spacing w:val="-1"/>
           <w:sz w:val="27"/>
           <w:szCs w:val="27"/>
           <w:lang w:eastAsia="pt-PT"/>
         </w:rPr>
       </w:pPr>
-    </w:p>
-    <w:p>
-      <w:pPr>
-        <w:shd w:val="clear" w:color="auto" w:fill="FFFFFF"/>
-        <w:spacing w:before="360" w:after="0" w:line="240" w:lineRule="auto"/>
-        <w:outlineLvl w:val="3"/>
-        <w:rPr>
-          <w:rFonts w:asciiTheme="majorHAnsi" w:eastAsia="Times New Roman" w:hAnsiTheme="majorHAnsi" w:cs="Segoe UI"/>
+      <w:r>
+        <w:rPr>
+          <w:rFonts w:eastAsia="Times New Roman" w:cstheme="minorHAnsi"/>
           <w:b/>
           <w:bCs/>
-          <w:color w:val="172B4D"/>
-          <w:spacing w:val="-1"/>
-          <w:sz w:val="27"/>
-          <w:szCs w:val="27"/>
-          <w:lang w:eastAsia="pt-PT"/>
-        </w:rPr>
-      </w:pPr>
-      <w:r>
-        <w:rPr>
-          <w:rFonts w:asciiTheme="majorHAnsi" w:eastAsia="Times New Roman" w:hAnsiTheme="majorHAnsi" w:cs="Segoe UI"/>
-          <w:b/>
-          <w:bCs/>
-          <w:color w:val="172B4D"/>
           <w:spacing w:val="-1"/>
           <w:sz w:val="27"/>
           <w:szCs w:val="27"/>
@@ -530,22 +611,21 @@
         <w:shd w:val="clear" w:color="auto" w:fill="FFFFFF"/>
         <w:spacing w:before="100" w:beforeAutospacing="1" w:after="100" w:afterAutospacing="1" w:line="240" w:lineRule="auto"/>
         <w:rPr>
-          <w:rFonts w:asciiTheme="majorHAnsi" w:eastAsia="Times New Roman" w:hAnsiTheme="majorHAnsi" w:cs="Segoe UI"/>
-          <w:color w:val="172B4D"/>
-          <w:sz w:val="21"/>
-          <w:szCs w:val="21"/>
-          <w:lang w:eastAsia="pt-PT"/>
-        </w:rPr>
-      </w:pPr>
-      <w:r>
-        <w:rPr>
-          <w:rFonts w:asciiTheme="majorHAnsi" w:hAnsiTheme="majorHAnsi"/>
+          <w:rFonts w:eastAsia="Times New Roman" w:cstheme="minorHAnsi"/>
+          <w:sz w:val="21"/>
+          <w:szCs w:val="21"/>
+          <w:lang w:eastAsia="pt-PT"/>
+        </w:rPr>
+      </w:pPr>
+      <w:r>
+        <w:rPr>
+          <w:rFonts w:cstheme="minorHAnsi"/>
         </w:rPr>
         <w:t xml:space="preserve">É possível </w:t>
       </w:r>
       <w:r>
         <w:rPr>
-          <w:rFonts w:asciiTheme="majorHAnsi" w:hAnsiTheme="majorHAnsi"/>
+          <w:rFonts w:cstheme="minorHAnsi"/>
         </w:rPr>
         <w:t>saber qual o estado de cada lugar de estacionamento (livre ou ocupado)</w:t>
       </w:r>
@@ -556,64 +636,46 @@
         <w:spacing w:before="420" w:after="0" w:line="240" w:lineRule="auto"/>
         <w:outlineLvl w:val="2"/>
         <w:rPr>
-          <w:rFonts w:asciiTheme="majorHAnsi" w:eastAsia="Times New Roman" w:hAnsiTheme="majorHAnsi" w:cs="Segoe UI"/>
-          <w:color w:val="172B4D"/>
+          <w:rFonts w:eastAsia="Times New Roman" w:cstheme="minorHAnsi"/>
           <w:spacing w:val="-2"/>
           <w:sz w:val="34"/>
           <w:szCs w:val="34"/>
           <w:lang w:eastAsia="pt-PT"/>
         </w:rPr>
       </w:pPr>
-    </w:p>
-    <w:p>
-      <w:pPr>
-        <w:shd w:val="clear" w:color="auto" w:fill="FFFFFF"/>
-        <w:spacing w:before="420" w:after="0" w:line="240" w:lineRule="auto"/>
-        <w:outlineLvl w:val="2"/>
-        <w:rPr>
-          <w:rFonts w:asciiTheme="majorHAnsi" w:eastAsia="Times New Roman" w:hAnsiTheme="majorHAnsi" w:cs="Segoe UI"/>
-          <w:color w:val="172B4D"/>
+      <w:r>
+        <w:rPr>
+          <w:rFonts w:eastAsia="Times New Roman" w:cstheme="minorHAnsi"/>
           <w:spacing w:val="-2"/>
           <w:sz w:val="34"/>
           <w:szCs w:val="34"/>
           <w:lang w:eastAsia="pt-PT"/>
         </w:rPr>
-      </w:pPr>
-      <w:r>
-        <w:rPr>
-          <w:rFonts w:asciiTheme="majorHAnsi" w:eastAsia="Times New Roman" w:hAnsiTheme="majorHAnsi" w:cs="Segoe UI"/>
-          <w:color w:val="172B4D"/>
-          <w:spacing w:val="-2"/>
-          <w:sz w:val="34"/>
-          <w:szCs w:val="34"/>
-          <w:lang w:eastAsia="pt-PT"/>
-        </w:rPr>
         <w:t>Cenário de sucesso principal (ou fluxo básico)</w:t>
       </w:r>
     </w:p>
     <w:p>
       <w:pPr>
-        <w:pStyle w:val="ListParagraph"/>
-        <w:rPr>
-          <w:rFonts w:asciiTheme="majorHAnsi" w:hAnsiTheme="majorHAnsi"/>
+        <w:pStyle w:val="PargrafodaLista"/>
+        <w:rPr>
+          <w:rFonts w:cstheme="minorHAnsi"/>
         </w:rPr>
       </w:pPr>
     </w:p>
     <w:p>
       <w:pPr>
-        <w:pStyle w:val="ListParagraph"/>
+        <w:pStyle w:val="PargrafodaLista"/>
         <w:numPr>
           <w:ilvl w:val="0"/>
           <w:numId w:val="5"/>
         </w:numPr>
         <w:rPr>
-          <w:rFonts w:asciiTheme="majorHAnsi" w:hAnsiTheme="majorHAnsi"/>
-        </w:rPr>
-      </w:pPr>
-      <w:r>
-        <w:rPr>
-          <w:rFonts w:asciiTheme="majorHAnsi" w:eastAsia="Times New Roman" w:hAnsiTheme="majorHAnsi" w:cs="Segoe UI"/>
-          <w:color w:val="172B4D"/>
+          <w:rFonts w:cstheme="minorHAnsi"/>
+        </w:rPr>
+      </w:pPr>
+      <w:r>
+        <w:rPr>
+          <w:rFonts w:eastAsia="Times New Roman" w:cstheme="minorHAnsi"/>
           <w:sz w:val="21"/>
           <w:szCs w:val="21"/>
           <w:lang w:eastAsia="pt-PT"/>
@@ -623,7 +685,7 @@
     </w:p>
     <w:p>
       <w:pPr>
-        <w:pStyle w:val="ListParagraph"/>
+        <w:pStyle w:val="PargrafodaLista"/>
         <w:numPr>
           <w:ilvl w:val="0"/>
           <w:numId w:val="5"/>
@@ -631,17 +693,15 @@
         <w:shd w:val="clear" w:color="auto" w:fill="FFFFFF"/>
         <w:spacing w:before="60" w:after="100" w:afterAutospacing="1" w:line="240" w:lineRule="auto"/>
         <w:rPr>
-          <w:rFonts w:asciiTheme="majorHAnsi" w:eastAsia="Times New Roman" w:hAnsiTheme="majorHAnsi" w:cs="Segoe UI"/>
-          <w:color w:val="172B4D"/>
-          <w:sz w:val="21"/>
-          <w:szCs w:val="21"/>
-          <w:lang w:eastAsia="pt-PT"/>
-        </w:rPr>
-      </w:pPr>
-      <w:r>
-        <w:rPr>
-          <w:rFonts w:asciiTheme="majorHAnsi" w:eastAsia="Times New Roman" w:hAnsiTheme="majorHAnsi" w:cs="Segoe UI"/>
-          <w:color w:val="172B4D"/>
+          <w:rFonts w:eastAsia="Times New Roman" w:cstheme="minorHAnsi"/>
+          <w:sz w:val="21"/>
+          <w:szCs w:val="21"/>
+          <w:lang w:eastAsia="pt-PT"/>
+        </w:rPr>
+      </w:pPr>
+      <w:r>
+        <w:rPr>
+          <w:rFonts w:eastAsia="Times New Roman" w:cstheme="minorHAnsi"/>
           <w:sz w:val="21"/>
           <w:szCs w:val="21"/>
           <w:lang w:eastAsia="pt-PT"/>
@@ -650,8 +710,7 @@
       </w:r>
       <w:r>
         <w:rPr>
-          <w:rFonts w:asciiTheme="majorHAnsi" w:eastAsia="Times New Roman" w:hAnsiTheme="majorHAnsi" w:cs="Segoe UI"/>
-          <w:color w:val="172B4D"/>
+          <w:rFonts w:eastAsia="Times New Roman" w:cstheme="minorHAnsi"/>
           <w:sz w:val="21"/>
           <w:szCs w:val="21"/>
           <w:lang w:eastAsia="pt-PT"/>
@@ -668,28 +727,24 @@
         <w:shd w:val="clear" w:color="auto" w:fill="FFFFFF"/>
         <w:spacing w:before="60" w:after="100" w:afterAutospacing="1" w:line="240" w:lineRule="auto"/>
         <w:rPr>
-          <w:rFonts w:asciiTheme="majorHAnsi" w:eastAsia="Times New Roman" w:hAnsiTheme="majorHAnsi" w:cs="Segoe UI"/>
-          <w:color w:val="172B4D"/>
-          <w:sz w:val="21"/>
-          <w:szCs w:val="21"/>
-          <w:lang w:eastAsia="pt-PT"/>
-        </w:rPr>
-      </w:pPr>
-      <w:r>
-        <w:rPr>
-          <w:rFonts w:asciiTheme="majorHAnsi" w:eastAsia="Times New Roman" w:hAnsiTheme="majorHAnsi" w:cs="Segoe UI"/>
-          <w:color w:val="172B4D"/>
-          <w:sz w:val="21"/>
-          <w:szCs w:val="21"/>
-          <w:lang w:eastAsia="pt-PT"/>
-        </w:rPr>
-        <w:lastRenderedPageBreak/>
+          <w:rFonts w:eastAsia="Times New Roman" w:cstheme="minorHAnsi"/>
+          <w:sz w:val="21"/>
+          <w:szCs w:val="21"/>
+          <w:lang w:eastAsia="pt-PT"/>
+        </w:rPr>
+      </w:pPr>
+      <w:r>
+        <w:rPr>
+          <w:rFonts w:eastAsia="Times New Roman" w:cstheme="minorHAnsi"/>
+          <w:sz w:val="21"/>
+          <w:szCs w:val="21"/>
+          <w:lang w:eastAsia="pt-PT"/>
+        </w:rPr>
         <w:t>O sis</w:t>
       </w:r>
       <w:r>
         <w:rPr>
-          <w:rFonts w:asciiTheme="majorHAnsi" w:eastAsia="Times New Roman" w:hAnsiTheme="majorHAnsi" w:cs="Segoe UI"/>
-          <w:color w:val="172B4D"/>
+          <w:rFonts w:eastAsia="Times New Roman" w:cstheme="minorHAnsi"/>
           <w:sz w:val="21"/>
           <w:szCs w:val="21"/>
           <w:lang w:eastAsia="pt-PT"/>
@@ -706,22 +761,40 @@
         <w:shd w:val="clear" w:color="auto" w:fill="FFFFFF"/>
         <w:spacing w:before="60" w:after="100" w:afterAutospacing="1" w:line="240" w:lineRule="auto"/>
         <w:rPr>
-          <w:rFonts w:asciiTheme="majorHAnsi" w:eastAsia="Times New Roman" w:hAnsiTheme="majorHAnsi" w:cs="Segoe UI"/>
-          <w:color w:val="172B4D"/>
-          <w:sz w:val="21"/>
-          <w:szCs w:val="21"/>
-          <w:lang w:eastAsia="pt-PT"/>
-        </w:rPr>
-      </w:pPr>
-      <w:r>
-        <w:rPr>
-          <w:rFonts w:asciiTheme="majorHAnsi" w:eastAsia="Times New Roman" w:hAnsiTheme="majorHAnsi" w:cs="Segoe UI"/>
-          <w:color w:val="172B4D"/>
-          <w:sz w:val="21"/>
-          <w:szCs w:val="21"/>
-          <w:lang w:eastAsia="pt-PT"/>
-        </w:rPr>
-        <w:t xml:space="preserve">No caso do lugar ter sido ocupado por estacionamento circunstancial o sistema apenas altera o estado do estacionamento para ocupado. </w:t>
+          <w:rFonts w:eastAsia="Times New Roman" w:cstheme="minorHAnsi"/>
+          <w:sz w:val="21"/>
+          <w:szCs w:val="21"/>
+          <w:lang w:eastAsia="pt-PT"/>
+        </w:rPr>
+      </w:pPr>
+      <w:r>
+        <w:rPr>
+          <w:rFonts w:eastAsia="Times New Roman" w:cstheme="minorHAnsi"/>
+          <w:sz w:val="21"/>
+          <w:szCs w:val="21"/>
+          <w:lang w:eastAsia="pt-PT"/>
+        </w:rPr>
+        <w:t xml:space="preserve">No caso </w:t>
+      </w:r>
+      <w:proofErr w:type="gramStart"/>
+      <w:r>
+        <w:rPr>
+          <w:rFonts w:eastAsia="Times New Roman" w:cstheme="minorHAnsi"/>
+          <w:sz w:val="21"/>
+          <w:szCs w:val="21"/>
+          <w:lang w:eastAsia="pt-PT"/>
+        </w:rPr>
+        <w:t>do</w:t>
+      </w:r>
+      <w:proofErr w:type="gramEnd"/>
+      <w:r>
+        <w:rPr>
+          <w:rFonts w:eastAsia="Times New Roman" w:cstheme="minorHAnsi"/>
+          <w:sz w:val="21"/>
+          <w:szCs w:val="21"/>
+          <w:lang w:eastAsia="pt-PT"/>
+        </w:rPr>
+        <w:t xml:space="preserve"> lugar ter sido ocupado por estacionamento circunstancial o sistema apenas altera o estado do estacionamento para ocupado. </w:t>
       </w:r>
     </w:p>
     <w:p>
@@ -733,17 +806,15 @@
         <w:shd w:val="clear" w:color="auto" w:fill="FFFFFF"/>
         <w:spacing w:before="60" w:after="100" w:afterAutospacing="1" w:line="240" w:lineRule="auto"/>
         <w:rPr>
-          <w:rFonts w:asciiTheme="majorHAnsi" w:eastAsia="Times New Roman" w:hAnsiTheme="majorHAnsi" w:cs="Segoe UI"/>
-          <w:color w:val="172B4D"/>
-          <w:sz w:val="21"/>
-          <w:szCs w:val="21"/>
-          <w:lang w:eastAsia="pt-PT"/>
-        </w:rPr>
-      </w:pPr>
-      <w:r>
-        <w:rPr>
-          <w:rFonts w:asciiTheme="majorHAnsi" w:eastAsia="Times New Roman" w:hAnsiTheme="majorHAnsi" w:cs="Segoe UI"/>
-          <w:color w:val="172B4D"/>
+          <w:rFonts w:eastAsia="Times New Roman" w:cstheme="minorHAnsi"/>
+          <w:sz w:val="21"/>
+          <w:szCs w:val="21"/>
+          <w:lang w:eastAsia="pt-PT"/>
+        </w:rPr>
+      </w:pPr>
+      <w:r>
+        <w:rPr>
+          <w:rFonts w:eastAsia="Times New Roman" w:cstheme="minorHAnsi"/>
           <w:sz w:val="21"/>
           <w:szCs w:val="21"/>
           <w:lang w:eastAsia="pt-PT"/>
@@ -752,18 +823,34 @@
       </w:r>
       <w:r>
         <w:rPr>
-          <w:rFonts w:asciiTheme="majorHAnsi" w:eastAsia="Times New Roman" w:hAnsiTheme="majorHAnsi" w:cs="Segoe UI"/>
-          <w:color w:val="172B4D"/>
-          <w:sz w:val="21"/>
-          <w:szCs w:val="21"/>
-          <w:lang w:eastAsia="pt-PT"/>
-        </w:rPr>
-        <w:t>olta a colocar o lugar como livre quando o veiculo sair da posição</w:t>
-      </w:r>
-      <w:r>
-        <w:rPr>
-          <w:rFonts w:asciiTheme="majorHAnsi" w:eastAsia="Times New Roman" w:hAnsiTheme="majorHAnsi" w:cs="Segoe UI"/>
-          <w:color w:val="172B4D"/>
+          <w:rFonts w:eastAsia="Times New Roman" w:cstheme="minorHAnsi"/>
+          <w:sz w:val="21"/>
+          <w:szCs w:val="21"/>
+          <w:lang w:eastAsia="pt-PT"/>
+        </w:rPr>
+        <w:t xml:space="preserve">olta a colocar o lugar como livre quando o </w:t>
+      </w:r>
+      <w:r>
+        <w:rPr>
+          <w:rFonts w:eastAsia="Times New Roman" w:cstheme="minorHAnsi"/>
+          <w:sz w:val="21"/>
+          <w:szCs w:val="21"/>
+          <w:lang w:eastAsia="pt-PT"/>
+        </w:rPr>
+        <w:t>veículo</w:t>
+      </w:r>
+      <w:r>
+        <w:rPr>
+          <w:rFonts w:eastAsia="Times New Roman" w:cstheme="minorHAnsi"/>
+          <w:sz w:val="21"/>
+          <w:szCs w:val="21"/>
+          <w:lang w:eastAsia="pt-PT"/>
+        </w:rPr>
+        <w:t xml:space="preserve"> sair da posição</w:t>
+      </w:r>
+      <w:r>
+        <w:rPr>
+          <w:rFonts w:eastAsia="Times New Roman" w:cstheme="minorHAnsi"/>
           <w:sz w:val="21"/>
           <w:szCs w:val="21"/>
           <w:lang w:eastAsia="pt-PT"/>
@@ -777,27 +864,42 @@
         <w:spacing w:before="360" w:after="0" w:line="240" w:lineRule="auto"/>
         <w:outlineLvl w:val="3"/>
         <w:rPr>
-          <w:rFonts w:asciiTheme="majorHAnsi" w:eastAsia="Times New Roman" w:hAnsiTheme="majorHAnsi" w:cs="Segoe UI"/>
+          <w:rFonts w:eastAsia="Times New Roman" w:cstheme="minorHAnsi"/>
           <w:b/>
           <w:bCs/>
-          <w:color w:val="172B4D"/>
           <w:spacing w:val="-1"/>
           <w:sz w:val="27"/>
           <w:szCs w:val="27"/>
           <w:lang w:eastAsia="pt-PT"/>
         </w:rPr>
       </w:pPr>
-      <w:r>
-        <w:rPr>
-          <w:rFonts w:asciiTheme="majorHAnsi" w:eastAsia="Times New Roman" w:hAnsiTheme="majorHAnsi" w:cs="Segoe UI"/>
+    </w:p>
+    <w:p>
+      <w:pPr>
+        <w:shd w:val="clear" w:color="auto" w:fill="FFFFFF"/>
+        <w:spacing w:before="360" w:after="0" w:line="240" w:lineRule="auto"/>
+        <w:outlineLvl w:val="3"/>
+        <w:rPr>
+          <w:rFonts w:eastAsia="Times New Roman" w:cstheme="minorHAnsi"/>
           <w:b/>
           <w:bCs/>
-          <w:color w:val="172B4D"/>
           <w:spacing w:val="-1"/>
           <w:sz w:val="27"/>
           <w:szCs w:val="27"/>
           <w:lang w:eastAsia="pt-PT"/>
         </w:rPr>
+      </w:pPr>
+      <w:r>
+        <w:rPr>
+          <w:rFonts w:eastAsia="Times New Roman" w:cstheme="minorHAnsi"/>
+          <w:b/>
+          <w:bCs/>
+          <w:spacing w:val="-1"/>
+          <w:sz w:val="27"/>
+          <w:szCs w:val="27"/>
+          <w:lang w:eastAsia="pt-PT"/>
+        </w:rPr>
+        <w:lastRenderedPageBreak/>
         <w:t>Extensões (ou fluxos alternativos)</w:t>
       </w:r>
     </w:p>
@@ -806,30 +908,15 @@
         <w:shd w:val="clear" w:color="auto" w:fill="FFFFFF"/>
         <w:spacing w:before="180" w:after="0" w:line="240" w:lineRule="auto"/>
         <w:rPr>
-          <w:rFonts w:asciiTheme="majorHAnsi" w:eastAsia="Times New Roman" w:hAnsiTheme="majorHAnsi" w:cs="Segoe UI"/>
-          <w:color w:val="172B4D"/>
-          <w:sz w:val="21"/>
-          <w:szCs w:val="21"/>
-          <w:lang w:eastAsia="pt-PT"/>
-        </w:rPr>
-      </w:pPr>
-    </w:p>
-    <w:p>
-      <w:pPr>
-        <w:shd w:val="clear" w:color="auto" w:fill="FFFFFF"/>
-        <w:spacing w:before="180" w:after="0" w:line="240" w:lineRule="auto"/>
-        <w:rPr>
-          <w:rFonts w:asciiTheme="majorHAnsi" w:eastAsia="Times New Roman" w:hAnsiTheme="majorHAnsi" w:cs="Segoe UI"/>
-          <w:color w:val="172B4D"/>
-          <w:sz w:val="21"/>
-          <w:szCs w:val="21"/>
-          <w:lang w:eastAsia="pt-PT"/>
-        </w:rPr>
-      </w:pPr>
-      <w:r>
-        <w:rPr>
-          <w:rFonts w:asciiTheme="majorHAnsi" w:eastAsia="Times New Roman" w:hAnsiTheme="majorHAnsi" w:cs="Segoe UI"/>
-          <w:color w:val="172B4D"/>
+          <w:rFonts w:eastAsia="Times New Roman" w:cstheme="minorHAnsi"/>
+          <w:sz w:val="21"/>
+          <w:szCs w:val="21"/>
+          <w:lang w:eastAsia="pt-PT"/>
+        </w:rPr>
+      </w:pPr>
+      <w:r>
+        <w:rPr>
+          <w:rFonts w:eastAsia="Times New Roman" w:cstheme="minorHAnsi"/>
           <w:sz w:val="21"/>
           <w:szCs w:val="21"/>
           <w:lang w:eastAsia="pt-PT"/>
@@ -838,8 +925,7 @@
       </w:r>
       <w:r>
         <w:rPr>
-          <w:rFonts w:asciiTheme="majorHAnsi" w:eastAsia="Times New Roman" w:hAnsiTheme="majorHAnsi" w:cs="Segoe UI"/>
-          <w:color w:val="172B4D"/>
+          <w:rFonts w:eastAsia="Times New Roman" w:cstheme="minorHAnsi"/>
           <w:sz w:val="21"/>
           <w:szCs w:val="21"/>
           <w:lang w:eastAsia="pt-PT"/>
@@ -848,8 +934,7 @@
       </w:r>
       <w:r>
         <w:rPr>
-          <w:rFonts w:asciiTheme="majorHAnsi" w:eastAsia="Times New Roman" w:hAnsiTheme="majorHAnsi" w:cs="Segoe UI"/>
-          <w:color w:val="172B4D"/>
+          <w:rFonts w:eastAsia="Times New Roman" w:cstheme="minorHAnsi"/>
           <w:sz w:val="21"/>
           <w:szCs w:val="21"/>
           <w:lang w:eastAsia="pt-PT"/>
@@ -858,8 +943,7 @@
       </w:r>
       <w:r>
         <w:rPr>
-          <w:rFonts w:asciiTheme="majorHAnsi" w:eastAsia="Times New Roman" w:hAnsiTheme="majorHAnsi" w:cs="Segoe UI"/>
-          <w:color w:val="172B4D"/>
+          <w:rFonts w:eastAsia="Times New Roman" w:cstheme="minorHAnsi"/>
           <w:sz w:val="21"/>
           <w:szCs w:val="21"/>
           <w:lang w:eastAsia="pt-PT"/>
@@ -876,17 +960,15 @@
         <w:shd w:val="clear" w:color="auto" w:fill="FFFFFF"/>
         <w:spacing w:before="100" w:beforeAutospacing="1" w:after="100" w:afterAutospacing="1" w:line="240" w:lineRule="auto"/>
         <w:rPr>
-          <w:rFonts w:asciiTheme="majorHAnsi" w:eastAsia="Times New Roman" w:hAnsiTheme="majorHAnsi" w:cs="Segoe UI"/>
-          <w:color w:val="7A869A"/>
-          <w:sz w:val="21"/>
-          <w:szCs w:val="21"/>
-          <w:lang w:eastAsia="pt-PT"/>
-        </w:rPr>
-      </w:pPr>
-      <w:r>
-        <w:rPr>
-          <w:rFonts w:asciiTheme="majorHAnsi" w:eastAsia="Times New Roman" w:hAnsiTheme="majorHAnsi" w:cs="Segoe UI"/>
-          <w:color w:val="7A869A"/>
+          <w:rFonts w:eastAsia="Times New Roman" w:cstheme="minorHAnsi"/>
+          <w:sz w:val="21"/>
+          <w:szCs w:val="21"/>
+          <w:lang w:eastAsia="pt-PT"/>
+        </w:rPr>
+      </w:pPr>
+      <w:r>
+        <w:rPr>
+          <w:rFonts w:eastAsia="Times New Roman" w:cstheme="minorHAnsi"/>
           <w:sz w:val="21"/>
           <w:szCs w:val="21"/>
           <w:lang w:eastAsia="pt-PT"/>
@@ -895,8 +977,7 @@
       </w:r>
       <w:r>
         <w:rPr>
-          <w:rFonts w:asciiTheme="majorHAnsi" w:eastAsia="Times New Roman" w:hAnsiTheme="majorHAnsi" w:cs="Segoe UI"/>
-          <w:color w:val="7A869A"/>
+          <w:rFonts w:eastAsia="Times New Roman" w:cstheme="minorHAnsi"/>
           <w:sz w:val="21"/>
           <w:szCs w:val="21"/>
           <w:lang w:eastAsia="pt-PT"/>
@@ -913,17 +994,15 @@
         <w:shd w:val="clear" w:color="auto" w:fill="FFFFFF"/>
         <w:spacing w:before="180" w:after="0" w:afterAutospacing="1" w:line="240" w:lineRule="auto"/>
         <w:rPr>
-          <w:rFonts w:asciiTheme="majorHAnsi" w:eastAsia="Times New Roman" w:hAnsiTheme="majorHAnsi" w:cs="Segoe UI"/>
-          <w:color w:val="7A869A"/>
-          <w:sz w:val="21"/>
-          <w:szCs w:val="21"/>
-          <w:lang w:eastAsia="pt-PT"/>
-        </w:rPr>
-      </w:pPr>
-      <w:r>
-        <w:rPr>
-          <w:rFonts w:asciiTheme="majorHAnsi" w:eastAsia="Times New Roman" w:hAnsiTheme="majorHAnsi" w:cs="Segoe UI"/>
-          <w:color w:val="7A869A"/>
+          <w:rFonts w:eastAsia="Times New Roman" w:cstheme="minorHAnsi"/>
+          <w:sz w:val="21"/>
+          <w:szCs w:val="21"/>
+          <w:lang w:eastAsia="pt-PT"/>
+        </w:rPr>
+      </w:pPr>
+      <w:r>
+        <w:rPr>
+          <w:rFonts w:eastAsia="Times New Roman" w:cstheme="minorHAnsi"/>
           <w:sz w:val="21"/>
           <w:szCs w:val="21"/>
           <w:lang w:eastAsia="pt-PT"/>
@@ -932,28 +1011,31 @@
       </w:r>
       <w:r>
         <w:rPr>
-          <w:rFonts w:asciiTheme="majorHAnsi" w:eastAsia="Times New Roman" w:hAnsiTheme="majorHAnsi" w:cs="Segoe UI"/>
-          <w:color w:val="7A869A"/>
-          <w:sz w:val="21"/>
-          <w:szCs w:val="21"/>
-          <w:lang w:eastAsia="pt-PT"/>
-        </w:rPr>
-        <w:t>envia informação ao administrador alertanto para o parque lotado e não aceita mais reservas enquanto o parque estiver sem lugares livres</w:t>
-      </w:r>
-    </w:p>
-    <w:p>
-      <w:pPr>
-        <w:shd w:val="clear" w:color="auto" w:fill="FFFFFF"/>
-        <w:spacing w:before="60" w:after="100" w:afterAutospacing="1" w:line="240" w:lineRule="auto"/>
-        <w:ind w:left="720"/>
-        <w:rPr>
-          <w:rFonts w:asciiTheme="majorHAnsi" w:eastAsia="Times New Roman" w:hAnsiTheme="majorHAnsi" w:cs="Segoe UI"/>
-          <w:color w:val="7A869A"/>
-          <w:sz w:val="21"/>
-          <w:szCs w:val="21"/>
-          <w:lang w:eastAsia="pt-PT"/>
-        </w:rPr>
-      </w:pPr>
+          <w:rFonts w:eastAsia="Times New Roman" w:cstheme="minorHAnsi"/>
+          <w:sz w:val="21"/>
+          <w:szCs w:val="21"/>
+          <w:lang w:eastAsia="pt-PT"/>
+        </w:rPr>
+        <w:t xml:space="preserve">envia informação ao administrador </w:t>
+      </w:r>
+      <w:r>
+        <w:rPr>
+          <w:rFonts w:eastAsia="Times New Roman" w:cstheme="minorHAnsi"/>
+          <w:sz w:val="21"/>
+          <w:szCs w:val="21"/>
+          <w:lang w:eastAsia="pt-PT"/>
+        </w:rPr>
+        <w:t>alertando</w:t>
+      </w:r>
+      <w:r>
+        <w:rPr>
+          <w:rFonts w:eastAsia="Times New Roman" w:cstheme="minorHAnsi"/>
+          <w:sz w:val="21"/>
+          <w:szCs w:val="21"/>
+          <w:lang w:eastAsia="pt-PT"/>
+        </w:rPr>
+        <w:t xml:space="preserve"> para o parque lotado e não aceita mais reservas enquanto o parque estiver sem lugares livres</w:t>
+      </w:r>
     </w:p>
     <w:p>
       <w:pPr>
@@ -961,10 +1043,9 @@
         <w:spacing w:before="360" w:after="0" w:line="240" w:lineRule="auto"/>
         <w:outlineLvl w:val="3"/>
         <w:rPr>
-          <w:rFonts w:asciiTheme="majorHAnsi" w:eastAsia="Times New Roman" w:hAnsiTheme="majorHAnsi" w:cs="Segoe UI"/>
+          <w:rFonts w:eastAsia="Times New Roman" w:cstheme="minorHAnsi"/>
           <w:b/>
           <w:bCs/>
-          <w:color w:val="172B4D"/>
           <w:spacing w:val="-1"/>
           <w:sz w:val="27"/>
           <w:szCs w:val="27"/>
@@ -973,10 +1054,9 @@
       </w:pPr>
       <w:r>
         <w:rPr>
-          <w:rFonts w:asciiTheme="majorHAnsi" w:eastAsia="Times New Roman" w:hAnsiTheme="majorHAnsi" w:cs="Segoe UI"/>
+          <w:rFonts w:eastAsia="Times New Roman" w:cstheme="minorHAnsi"/>
           <w:b/>
           <w:bCs/>
-          <w:color w:val="172B4D"/>
           <w:spacing w:val="-1"/>
           <w:sz w:val="27"/>
           <w:szCs w:val="27"/>
@@ -987,35 +1067,28 @@
     </w:p>
     <w:p>
       <w:pPr>
+        <w:pStyle w:val="PargrafodaLista"/>
+        <w:numPr>
+          <w:ilvl w:val="0"/>
+          <w:numId w:val="13"/>
+        </w:numPr>
         <w:shd w:val="clear" w:color="auto" w:fill="FFFFFF"/>
         <w:spacing w:before="180" w:after="0" w:line="240" w:lineRule="auto"/>
         <w:rPr>
-          <w:rFonts w:asciiTheme="majorHAnsi" w:eastAsia="Times New Roman" w:hAnsiTheme="majorHAnsi" w:cs="Segoe UI"/>
-          <w:color w:val="172B4D"/>
-          <w:sz w:val="21"/>
-          <w:szCs w:val="21"/>
-          <w:lang w:eastAsia="pt-PT"/>
-        </w:rPr>
-      </w:pPr>
-      <w:r>
-        <w:rPr>
-          <w:rFonts w:asciiTheme="majorHAnsi" w:eastAsia="Times New Roman" w:hAnsiTheme="majorHAnsi" w:cs="Segoe UI"/>
-          <w:color w:val="172B4D"/>
-          <w:sz w:val="21"/>
-          <w:szCs w:val="21"/>
-          <w:lang w:eastAsia="pt-PT"/>
-        </w:rPr>
-        <w:t>-</w:t>
-      </w:r>
-      <w:r>
-        <w:rPr>
-          <w:rFonts w:asciiTheme="majorHAnsi" w:eastAsia="Times New Roman" w:hAnsiTheme="majorHAnsi" w:cs="Segoe UI"/>
-          <w:color w:val="172B4D"/>
-          <w:sz w:val="21"/>
-          <w:szCs w:val="21"/>
-          <w:lang w:eastAsia="pt-PT"/>
-        </w:rPr>
-        <w:t xml:space="preserve"> Sensores que alertam qual/quando o lugar de estacionamento fica ocupado/livre.</w:t>
+          <w:rFonts w:eastAsia="Times New Roman" w:cstheme="minorHAnsi"/>
+          <w:sz w:val="21"/>
+          <w:szCs w:val="21"/>
+          <w:lang w:eastAsia="pt-PT"/>
+        </w:rPr>
+      </w:pPr>
+      <w:r>
+        <w:rPr>
+          <w:rFonts w:eastAsia="Times New Roman" w:cstheme="minorHAnsi"/>
+          <w:sz w:val="21"/>
+          <w:szCs w:val="21"/>
+          <w:lang w:eastAsia="pt-PT"/>
+        </w:rPr>
+        <w:t>Sensores que alertam qual/quando o lugar de estacionamento fica ocupado/livre.</w:t>
       </w:r>
     </w:p>
     <w:p>
@@ -1024,10 +1097,9 @@
         <w:spacing w:before="360" w:after="0" w:line="240" w:lineRule="auto"/>
         <w:outlineLvl w:val="3"/>
         <w:rPr>
-          <w:rFonts w:asciiTheme="majorHAnsi" w:eastAsia="Times New Roman" w:hAnsiTheme="majorHAnsi" w:cs="Segoe UI"/>
+          <w:rFonts w:eastAsia="Times New Roman" w:cstheme="minorHAnsi"/>
           <w:b/>
           <w:bCs/>
-          <w:color w:val="172B4D"/>
           <w:spacing w:val="-1"/>
           <w:sz w:val="27"/>
           <w:szCs w:val="27"/>
@@ -1036,10 +1108,9 @@
       </w:pPr>
       <w:r>
         <w:rPr>
-          <w:rFonts w:asciiTheme="majorHAnsi" w:eastAsia="Times New Roman" w:hAnsiTheme="majorHAnsi" w:cs="Segoe UI"/>
+          <w:rFonts w:eastAsia="Times New Roman" w:cstheme="minorHAnsi"/>
           <w:b/>
           <w:bCs/>
-          <w:color w:val="172B4D"/>
           <w:spacing w:val="-1"/>
           <w:sz w:val="27"/>
           <w:szCs w:val="27"/>
@@ -1050,30 +1121,23 @@
     </w:p>
     <w:p>
       <w:pPr>
+        <w:pStyle w:val="PargrafodaLista"/>
+        <w:numPr>
+          <w:ilvl w:val="0"/>
+          <w:numId w:val="13"/>
+        </w:numPr>
         <w:shd w:val="clear" w:color="auto" w:fill="FFFFFF"/>
         <w:spacing w:before="180" w:after="0" w:line="240" w:lineRule="auto"/>
         <w:rPr>
-          <w:rFonts w:asciiTheme="majorHAnsi" w:eastAsia="Times New Roman" w:hAnsiTheme="majorHAnsi" w:cs="Segoe UI"/>
-          <w:color w:val="172B4D"/>
-          <w:sz w:val="21"/>
-          <w:szCs w:val="21"/>
-          <w:lang w:eastAsia="pt-PT"/>
-        </w:rPr>
-      </w:pPr>
-      <w:r>
-        <w:rPr>
-          <w:rFonts w:asciiTheme="majorHAnsi" w:eastAsia="Times New Roman" w:hAnsiTheme="majorHAnsi" w:cs="Segoe UI"/>
-          <w:color w:val="172B4D"/>
-          <w:sz w:val="21"/>
-          <w:szCs w:val="21"/>
-          <w:lang w:eastAsia="pt-PT"/>
-        </w:rPr>
-        <w:t>-</w:t>
-      </w:r>
-      <w:r>
-        <w:rPr>
-          <w:rFonts w:asciiTheme="majorHAnsi" w:eastAsia="Times New Roman" w:hAnsiTheme="majorHAnsi" w:cs="Segoe UI"/>
-          <w:color w:val="172B4D"/>
+          <w:rFonts w:eastAsia="Times New Roman" w:cstheme="minorHAnsi"/>
+          <w:sz w:val="21"/>
+          <w:szCs w:val="21"/>
+          <w:lang w:eastAsia="pt-PT"/>
+        </w:rPr>
+      </w:pPr>
+      <w:r>
+        <w:rPr>
+          <w:rFonts w:eastAsia="Times New Roman" w:cstheme="minorHAnsi"/>
           <w:sz w:val="21"/>
           <w:szCs w:val="21"/>
           <w:lang w:eastAsia="pt-PT"/>
@@ -1087,19 +1151,17 @@
         <w:spacing w:before="360" w:after="0" w:line="240" w:lineRule="auto"/>
         <w:outlineLvl w:val="3"/>
         <w:rPr>
-          <w:rFonts w:asciiTheme="majorHAnsi" w:eastAsia="Times New Roman" w:hAnsiTheme="majorHAnsi" w:cs="Segoe UI"/>
-          <w:color w:val="172B4D"/>
-          <w:sz w:val="21"/>
-          <w:szCs w:val="21"/>
-          <w:lang w:eastAsia="pt-PT"/>
-        </w:rPr>
-      </w:pPr>
-      <w:r>
-        <w:rPr>
-          <w:rFonts w:asciiTheme="majorHAnsi" w:eastAsia="Times New Roman" w:hAnsiTheme="majorHAnsi" w:cs="Segoe UI"/>
+          <w:rFonts w:eastAsia="Times New Roman" w:cstheme="minorHAnsi"/>
+          <w:sz w:val="21"/>
+          <w:szCs w:val="21"/>
+          <w:lang w:eastAsia="pt-PT"/>
+        </w:rPr>
+      </w:pPr>
+      <w:r>
+        <w:rPr>
+          <w:rFonts w:eastAsia="Times New Roman" w:cstheme="minorHAnsi"/>
           <w:b/>
           <w:bCs/>
-          <w:color w:val="172B4D"/>
           <w:spacing w:val="-1"/>
           <w:sz w:val="27"/>
           <w:szCs w:val="27"/>
@@ -1110,19 +1172,42 @@
     </w:p>
     <w:p>
       <w:pPr>
+        <w:pStyle w:val="PargrafodaLista"/>
+        <w:numPr>
+          <w:ilvl w:val="0"/>
+          <w:numId w:val="12"/>
+        </w:numPr>
         <w:rPr>
           <w:rFonts w:asciiTheme="majorHAnsi" w:hAnsiTheme="majorHAnsi"/>
         </w:rPr>
       </w:pPr>
       <w:r>
         <w:rPr>
-          <w:rFonts w:asciiTheme="majorHAnsi" w:hAnsiTheme="majorHAnsi"/>
-        </w:rPr>
-        <w:t>Pode o sensor ser considerado o actor principal</w:t>
-      </w:r>
-      <w:r>
-        <w:rPr>
-          <w:rFonts w:asciiTheme="majorHAnsi" w:hAnsiTheme="majorHAnsi"/>
+          <w:rFonts w:cstheme="minorHAnsi"/>
+        </w:rPr>
+        <w:t xml:space="preserve">Pode o sensor ser considerado o </w:t>
+      </w:r>
+      <w:r>
+        <w:rPr>
+          <w:rFonts w:cstheme="minorHAnsi"/>
+        </w:rPr>
+        <w:t>ator</w:t>
+      </w:r>
+      <w:r>
+        <w:rPr>
+          <w:rFonts w:cstheme="minorHAnsi"/>
+        </w:rPr>
+        <w:t xml:space="preserve"> principal</w:t>
+      </w:r>
+      <w:r>
+        <w:rPr>
+          <w:rFonts w:cstheme="minorHAnsi"/>
+        </w:rPr>
+        <w:t>?</w:t>
+      </w:r>
+      <w:r>
+        <w:rPr>
+          <w:rFonts w:cstheme="minorHAnsi"/>
         </w:rPr>
         <w:tab/>
       </w:r>
@@ -1946,6 +2031,119 @@
     </w:lvl>
   </w:abstractNum>
   <w:abstractNum w:abstractNumId="6" w15:restartNumberingAfterBreak="0">
+    <w:nsid w:val="4441272A"/>
+    <w:multiLevelType w:val="hybridMultilevel"/>
+    <w:tmpl w:val="23D4C72E"/>
+    <w:lvl w:ilvl="0" w:tplc="08160001">
+      <w:start w:val="1"/>
+      <w:numFmt w:val="bullet"/>
+      <w:lvlText w:val=""/>
+      <w:lvlJc w:val="left"/>
+      <w:pPr>
+        <w:ind w:left="765" w:hanging="360"/>
+      </w:pPr>
+      <w:rPr>
+        <w:rFonts w:ascii="Symbol" w:hAnsi="Symbol" w:hint="default"/>
+      </w:rPr>
+    </w:lvl>
+    <w:lvl w:ilvl="1" w:tplc="08160003" w:tentative="1">
+      <w:start w:val="1"/>
+      <w:numFmt w:val="bullet"/>
+      <w:lvlText w:val="o"/>
+      <w:lvlJc w:val="left"/>
+      <w:pPr>
+        <w:ind w:left="1485" w:hanging="360"/>
+      </w:pPr>
+      <w:rPr>
+        <w:rFonts w:ascii="Courier New" w:hAnsi="Courier New" w:cs="Courier New" w:hint="default"/>
+      </w:rPr>
+    </w:lvl>
+    <w:lvl w:ilvl="2" w:tplc="08160005" w:tentative="1">
+      <w:start w:val="1"/>
+      <w:numFmt w:val="bullet"/>
+      <w:lvlText w:val=""/>
+      <w:lvlJc w:val="left"/>
+      <w:pPr>
+        <w:ind w:left="2205" w:hanging="360"/>
+      </w:pPr>
+      <w:rPr>
+        <w:rFonts w:ascii="Wingdings" w:hAnsi="Wingdings" w:hint="default"/>
+      </w:rPr>
+    </w:lvl>
+    <w:lvl w:ilvl="3" w:tplc="08160001" w:tentative="1">
+      <w:start w:val="1"/>
+      <w:numFmt w:val="bullet"/>
+      <w:lvlText w:val=""/>
+      <w:lvlJc w:val="left"/>
+      <w:pPr>
+        <w:ind w:left="2925" w:hanging="360"/>
+      </w:pPr>
+      <w:rPr>
+        <w:rFonts w:ascii="Symbol" w:hAnsi="Symbol" w:hint="default"/>
+      </w:rPr>
+    </w:lvl>
+    <w:lvl w:ilvl="4" w:tplc="08160003" w:tentative="1">
+      <w:start w:val="1"/>
+      <w:numFmt w:val="bullet"/>
+      <w:lvlText w:val="o"/>
+      <w:lvlJc w:val="left"/>
+      <w:pPr>
+        <w:ind w:left="3645" w:hanging="360"/>
+      </w:pPr>
+      <w:rPr>
+        <w:rFonts w:ascii="Courier New" w:hAnsi="Courier New" w:cs="Courier New" w:hint="default"/>
+      </w:rPr>
+    </w:lvl>
+    <w:lvl w:ilvl="5" w:tplc="08160005" w:tentative="1">
+      <w:start w:val="1"/>
+      <w:numFmt w:val="bullet"/>
+      <w:lvlText w:val=""/>
+      <w:lvlJc w:val="left"/>
+      <w:pPr>
+        <w:ind w:left="4365" w:hanging="360"/>
+      </w:pPr>
+      <w:rPr>
+        <w:rFonts w:ascii="Wingdings" w:hAnsi="Wingdings" w:hint="default"/>
+      </w:rPr>
+    </w:lvl>
+    <w:lvl w:ilvl="6" w:tplc="08160001" w:tentative="1">
+      <w:start w:val="1"/>
+      <w:numFmt w:val="bullet"/>
+      <w:lvlText w:val=""/>
+      <w:lvlJc w:val="left"/>
+      <w:pPr>
+        <w:ind w:left="5085" w:hanging="360"/>
+      </w:pPr>
+      <w:rPr>
+        <w:rFonts w:ascii="Symbol" w:hAnsi="Symbol" w:hint="default"/>
+      </w:rPr>
+    </w:lvl>
+    <w:lvl w:ilvl="7" w:tplc="08160003" w:tentative="1">
+      <w:start w:val="1"/>
+      <w:numFmt w:val="bullet"/>
+      <w:lvlText w:val="o"/>
+      <w:lvlJc w:val="left"/>
+      <w:pPr>
+        <w:ind w:left="5805" w:hanging="360"/>
+      </w:pPr>
+      <w:rPr>
+        <w:rFonts w:ascii="Courier New" w:hAnsi="Courier New" w:cs="Courier New" w:hint="default"/>
+      </w:rPr>
+    </w:lvl>
+    <w:lvl w:ilvl="8" w:tplc="08160005" w:tentative="1">
+      <w:start w:val="1"/>
+      <w:numFmt w:val="bullet"/>
+      <w:lvlText w:val=""/>
+      <w:lvlJc w:val="left"/>
+      <w:pPr>
+        <w:ind w:left="6525" w:hanging="360"/>
+      </w:pPr>
+      <w:rPr>
+        <w:rFonts w:ascii="Wingdings" w:hAnsi="Wingdings" w:hint="default"/>
+      </w:rPr>
+    </w:lvl>
+  </w:abstractNum>
+  <w:abstractNum w:abstractNumId="7" w15:restartNumberingAfterBreak="0">
     <w:nsid w:val="50C12FE1"/>
     <w:multiLevelType w:val="multilevel"/>
     <w:tmpl w:val="0EF4EDFC"/>
@@ -2058,7 +2256,120 @@
       </w:pPr>
     </w:lvl>
   </w:abstractNum>
-  <w:abstractNum w:abstractNumId="7" w15:restartNumberingAfterBreak="0">
+  <w:abstractNum w:abstractNumId="8" w15:restartNumberingAfterBreak="0">
+    <w:nsid w:val="56716D45"/>
+    <w:multiLevelType w:val="hybridMultilevel"/>
+    <w:tmpl w:val="6930F808"/>
+    <w:lvl w:ilvl="0" w:tplc="08160001">
+      <w:start w:val="1"/>
+      <w:numFmt w:val="bullet"/>
+      <w:lvlText w:val=""/>
+      <w:lvlJc w:val="left"/>
+      <w:pPr>
+        <w:ind w:left="720" w:hanging="360"/>
+      </w:pPr>
+      <w:rPr>
+        <w:rFonts w:ascii="Symbol" w:hAnsi="Symbol" w:hint="default"/>
+      </w:rPr>
+    </w:lvl>
+    <w:lvl w:ilvl="1" w:tplc="08160003" w:tentative="1">
+      <w:start w:val="1"/>
+      <w:numFmt w:val="bullet"/>
+      <w:lvlText w:val="o"/>
+      <w:lvlJc w:val="left"/>
+      <w:pPr>
+        <w:ind w:left="1440" w:hanging="360"/>
+      </w:pPr>
+      <w:rPr>
+        <w:rFonts w:ascii="Courier New" w:hAnsi="Courier New" w:cs="Courier New" w:hint="default"/>
+      </w:rPr>
+    </w:lvl>
+    <w:lvl w:ilvl="2" w:tplc="08160005" w:tentative="1">
+      <w:start w:val="1"/>
+      <w:numFmt w:val="bullet"/>
+      <w:lvlText w:val=""/>
+      <w:lvlJc w:val="left"/>
+      <w:pPr>
+        <w:ind w:left="2160" w:hanging="360"/>
+      </w:pPr>
+      <w:rPr>
+        <w:rFonts w:ascii="Wingdings" w:hAnsi="Wingdings" w:hint="default"/>
+      </w:rPr>
+    </w:lvl>
+    <w:lvl w:ilvl="3" w:tplc="08160001" w:tentative="1">
+      <w:start w:val="1"/>
+      <w:numFmt w:val="bullet"/>
+      <w:lvlText w:val=""/>
+      <w:lvlJc w:val="left"/>
+      <w:pPr>
+        <w:ind w:left="2880" w:hanging="360"/>
+      </w:pPr>
+      <w:rPr>
+        <w:rFonts w:ascii="Symbol" w:hAnsi="Symbol" w:hint="default"/>
+      </w:rPr>
+    </w:lvl>
+    <w:lvl w:ilvl="4" w:tplc="08160003" w:tentative="1">
+      <w:start w:val="1"/>
+      <w:numFmt w:val="bullet"/>
+      <w:lvlText w:val="o"/>
+      <w:lvlJc w:val="left"/>
+      <w:pPr>
+        <w:ind w:left="3600" w:hanging="360"/>
+      </w:pPr>
+      <w:rPr>
+        <w:rFonts w:ascii="Courier New" w:hAnsi="Courier New" w:cs="Courier New" w:hint="default"/>
+      </w:rPr>
+    </w:lvl>
+    <w:lvl w:ilvl="5" w:tplc="08160005" w:tentative="1">
+      <w:start w:val="1"/>
+      <w:numFmt w:val="bullet"/>
+      <w:lvlText w:val=""/>
+      <w:lvlJc w:val="left"/>
+      <w:pPr>
+        <w:ind w:left="4320" w:hanging="360"/>
+      </w:pPr>
+      <w:rPr>
+        <w:rFonts w:ascii="Wingdings" w:hAnsi="Wingdings" w:hint="default"/>
+      </w:rPr>
+    </w:lvl>
+    <w:lvl w:ilvl="6" w:tplc="08160001" w:tentative="1">
+      <w:start w:val="1"/>
+      <w:numFmt w:val="bullet"/>
+      <w:lvlText w:val=""/>
+      <w:lvlJc w:val="left"/>
+      <w:pPr>
+        <w:ind w:left="5040" w:hanging="360"/>
+      </w:pPr>
+      <w:rPr>
+        <w:rFonts w:ascii="Symbol" w:hAnsi="Symbol" w:hint="default"/>
+      </w:rPr>
+    </w:lvl>
+    <w:lvl w:ilvl="7" w:tplc="08160003" w:tentative="1">
+      <w:start w:val="1"/>
+      <w:numFmt w:val="bullet"/>
+      <w:lvlText w:val="o"/>
+      <w:lvlJc w:val="left"/>
+      <w:pPr>
+        <w:ind w:left="5760" w:hanging="360"/>
+      </w:pPr>
+      <w:rPr>
+        <w:rFonts w:ascii="Courier New" w:hAnsi="Courier New" w:cs="Courier New" w:hint="default"/>
+      </w:rPr>
+    </w:lvl>
+    <w:lvl w:ilvl="8" w:tplc="08160005" w:tentative="1">
+      <w:start w:val="1"/>
+      <w:numFmt w:val="bullet"/>
+      <w:lvlText w:val=""/>
+      <w:lvlJc w:val="left"/>
+      <w:pPr>
+        <w:ind w:left="6480" w:hanging="360"/>
+      </w:pPr>
+      <w:rPr>
+        <w:rFonts w:ascii="Wingdings" w:hAnsi="Wingdings" w:hint="default"/>
+      </w:rPr>
+    </w:lvl>
+  </w:abstractNum>
+  <w:abstractNum w:abstractNumId="9" w15:restartNumberingAfterBreak="0">
     <w:nsid w:val="5A096512"/>
     <w:multiLevelType w:val="multilevel"/>
     <w:tmpl w:val="5846F27A"/>
@@ -2207,7 +2518,7 @@
       </w:rPr>
     </w:lvl>
   </w:abstractNum>
-  <w:abstractNum w:abstractNumId="8" w15:restartNumberingAfterBreak="0">
+  <w:abstractNum w:abstractNumId="10" w15:restartNumberingAfterBreak="0">
     <w:nsid w:val="5CE04D75"/>
     <w:multiLevelType w:val="multilevel"/>
     <w:tmpl w:val="B28E88FE"/>
@@ -2320,7 +2631,7 @@
       </w:pPr>
     </w:lvl>
   </w:abstractNum>
-  <w:abstractNum w:abstractNumId="9" w15:restartNumberingAfterBreak="0">
+  <w:abstractNum w:abstractNumId="11" w15:restartNumberingAfterBreak="0">
     <w:nsid w:val="658E3EF4"/>
     <w:multiLevelType w:val="multilevel"/>
     <w:tmpl w:val="B160496C"/>
@@ -2469,7 +2780,7 @@
       </w:rPr>
     </w:lvl>
   </w:abstractNum>
-  <w:abstractNum w:abstractNumId="10" w15:restartNumberingAfterBreak="0">
+  <w:abstractNum w:abstractNumId="12" w15:restartNumberingAfterBreak="0">
     <w:nsid w:val="6EB44ED4"/>
     <w:multiLevelType w:val="multilevel"/>
     <w:tmpl w:val="B838B79A"/>
@@ -2582,11 +2893,124 @@
       </w:pPr>
     </w:lvl>
   </w:abstractNum>
+  <w:abstractNum w:abstractNumId="13" w15:restartNumberingAfterBreak="0">
+    <w:nsid w:val="769924BB"/>
+    <w:multiLevelType w:val="hybridMultilevel"/>
+    <w:tmpl w:val="C226AD3A"/>
+    <w:lvl w:ilvl="0" w:tplc="08160001">
+      <w:start w:val="1"/>
+      <w:numFmt w:val="bullet"/>
+      <w:lvlText w:val=""/>
+      <w:lvlJc w:val="left"/>
+      <w:pPr>
+        <w:ind w:left="720" w:hanging="360"/>
+      </w:pPr>
+      <w:rPr>
+        <w:rFonts w:ascii="Symbol" w:hAnsi="Symbol" w:hint="default"/>
+      </w:rPr>
+    </w:lvl>
+    <w:lvl w:ilvl="1" w:tplc="08160003" w:tentative="1">
+      <w:start w:val="1"/>
+      <w:numFmt w:val="bullet"/>
+      <w:lvlText w:val="o"/>
+      <w:lvlJc w:val="left"/>
+      <w:pPr>
+        <w:ind w:left="1440" w:hanging="360"/>
+      </w:pPr>
+      <w:rPr>
+        <w:rFonts w:ascii="Courier New" w:hAnsi="Courier New" w:cs="Courier New" w:hint="default"/>
+      </w:rPr>
+    </w:lvl>
+    <w:lvl w:ilvl="2" w:tplc="08160005" w:tentative="1">
+      <w:start w:val="1"/>
+      <w:numFmt w:val="bullet"/>
+      <w:lvlText w:val=""/>
+      <w:lvlJc w:val="left"/>
+      <w:pPr>
+        <w:ind w:left="2160" w:hanging="360"/>
+      </w:pPr>
+      <w:rPr>
+        <w:rFonts w:ascii="Wingdings" w:hAnsi="Wingdings" w:hint="default"/>
+      </w:rPr>
+    </w:lvl>
+    <w:lvl w:ilvl="3" w:tplc="08160001" w:tentative="1">
+      <w:start w:val="1"/>
+      <w:numFmt w:val="bullet"/>
+      <w:lvlText w:val=""/>
+      <w:lvlJc w:val="left"/>
+      <w:pPr>
+        <w:ind w:left="2880" w:hanging="360"/>
+      </w:pPr>
+      <w:rPr>
+        <w:rFonts w:ascii="Symbol" w:hAnsi="Symbol" w:hint="default"/>
+      </w:rPr>
+    </w:lvl>
+    <w:lvl w:ilvl="4" w:tplc="08160003" w:tentative="1">
+      <w:start w:val="1"/>
+      <w:numFmt w:val="bullet"/>
+      <w:lvlText w:val="o"/>
+      <w:lvlJc w:val="left"/>
+      <w:pPr>
+        <w:ind w:left="3600" w:hanging="360"/>
+      </w:pPr>
+      <w:rPr>
+        <w:rFonts w:ascii="Courier New" w:hAnsi="Courier New" w:cs="Courier New" w:hint="default"/>
+      </w:rPr>
+    </w:lvl>
+    <w:lvl w:ilvl="5" w:tplc="08160005" w:tentative="1">
+      <w:start w:val="1"/>
+      <w:numFmt w:val="bullet"/>
+      <w:lvlText w:val=""/>
+      <w:lvlJc w:val="left"/>
+      <w:pPr>
+        <w:ind w:left="4320" w:hanging="360"/>
+      </w:pPr>
+      <w:rPr>
+        <w:rFonts w:ascii="Wingdings" w:hAnsi="Wingdings" w:hint="default"/>
+      </w:rPr>
+    </w:lvl>
+    <w:lvl w:ilvl="6" w:tplc="08160001" w:tentative="1">
+      <w:start w:val="1"/>
+      <w:numFmt w:val="bullet"/>
+      <w:lvlText w:val=""/>
+      <w:lvlJc w:val="left"/>
+      <w:pPr>
+        <w:ind w:left="5040" w:hanging="360"/>
+      </w:pPr>
+      <w:rPr>
+        <w:rFonts w:ascii="Symbol" w:hAnsi="Symbol" w:hint="default"/>
+      </w:rPr>
+    </w:lvl>
+    <w:lvl w:ilvl="7" w:tplc="08160003" w:tentative="1">
+      <w:start w:val="1"/>
+      <w:numFmt w:val="bullet"/>
+      <w:lvlText w:val="o"/>
+      <w:lvlJc w:val="left"/>
+      <w:pPr>
+        <w:ind w:left="5760" w:hanging="360"/>
+      </w:pPr>
+      <w:rPr>
+        <w:rFonts w:ascii="Courier New" w:hAnsi="Courier New" w:cs="Courier New" w:hint="default"/>
+      </w:rPr>
+    </w:lvl>
+    <w:lvl w:ilvl="8" w:tplc="08160005" w:tentative="1">
+      <w:start w:val="1"/>
+      <w:numFmt w:val="bullet"/>
+      <w:lvlText w:val=""/>
+      <w:lvlJc w:val="left"/>
+      <w:pPr>
+        <w:ind w:left="6480" w:hanging="360"/>
+      </w:pPr>
+      <w:rPr>
+        <w:rFonts w:ascii="Wingdings" w:hAnsi="Wingdings" w:hint="default"/>
+      </w:rPr>
+    </w:lvl>
+  </w:abstractNum>
   <w:num w:numId="1">
-    <w:abstractNumId w:val="7"/>
+    <w:abstractNumId w:val="9"/>
   </w:num>
   <w:num w:numId="2">
-    <w:abstractNumId w:val="9"/>
+    <w:abstractNumId w:val="11"/>
   </w:num>
   <w:num w:numId="3">
     <w:abstractNumId w:val="0"/>
@@ -2601,19 +3025,28 @@
     <w:abstractNumId w:val="1"/>
   </w:num>
   <w:num w:numId="7">
-    <w:abstractNumId w:val="6"/>
+    <w:abstractNumId w:val="7"/>
   </w:num>
   <w:num w:numId="8">
-    <w:abstractNumId w:val="8"/>
+    <w:abstractNumId w:val="10"/>
   </w:num>
   <w:num w:numId="9">
-    <w:abstractNumId w:val="10"/>
+    <w:abstractNumId w:val="12"/>
   </w:num>
   <w:num w:numId="10">
     <w:abstractNumId w:val="5"/>
   </w:num>
   <w:num w:numId="11">
     <w:abstractNumId w:val="2"/>
+  </w:num>
+  <w:num w:numId="12">
+    <w:abstractNumId w:val="13"/>
+  </w:num>
+  <w:num w:numId="13">
+    <w:abstractNumId w:val="6"/>
+  </w:num>
+  <w:num w:numId="14">
+    <w:abstractNumId w:val="8"/>
   </w:num>
 </w:numbering>
 </file>
@@ -3017,10 +3450,10 @@
     <w:name w:val="Normal"/>
     <w:qFormat/>
   </w:style>
-  <w:style w:type="paragraph" w:styleId="Heading3">
+  <w:style w:type="paragraph" w:styleId="Ttulo3">
     <w:name w:val="heading 3"/>
     <w:basedOn w:val="Normal"/>
-    <w:link w:val="Heading3Char"/>
+    <w:link w:val="Ttulo3Carter"/>
     <w:uiPriority w:val="9"/>
     <w:qFormat/>
     <w:rsid w:val="00EE171E"/>
@@ -3037,10 +3470,10 @@
       <w:lang w:eastAsia="pt-PT"/>
     </w:rPr>
   </w:style>
-  <w:style w:type="paragraph" w:styleId="Heading4">
+  <w:style w:type="paragraph" w:styleId="Ttulo4">
     <w:name w:val="heading 4"/>
     <w:basedOn w:val="Normal"/>
-    <w:link w:val="Heading4Char"/>
+    <w:link w:val="Ttulo4Carter"/>
     <w:uiPriority w:val="9"/>
     <w:qFormat/>
     <w:rsid w:val="00EE171E"/>
@@ -3057,13 +3490,13 @@
       <w:lang w:eastAsia="pt-PT"/>
     </w:rPr>
   </w:style>
-  <w:style w:type="character" w:default="1" w:styleId="DefaultParagraphFont">
+  <w:style w:type="character" w:default="1" w:styleId="Tipodeletrapredefinidodopargrafo">
     <w:name w:val="Default Paragraph Font"/>
     <w:uiPriority w:val="1"/>
     <w:semiHidden/>
     <w:unhideWhenUsed/>
   </w:style>
-  <w:style w:type="table" w:default="1" w:styleId="TableNormal">
+  <w:style w:type="table" w:default="1" w:styleId="Tabelanormal">
     <w:name w:val="Normal Table"/>
     <w:uiPriority w:val="99"/>
     <w:semiHidden/>
@@ -3078,13 +3511,13 @@
       </w:tblCellMar>
     </w:tblPr>
   </w:style>
-  <w:style w:type="numbering" w:default="1" w:styleId="NoList">
+  <w:style w:type="numbering" w:default="1" w:styleId="Semlista">
     <w:name w:val="No List"/>
     <w:uiPriority w:val="99"/>
     <w:semiHidden/>
     <w:unhideWhenUsed/>
   </w:style>
-  <w:style w:type="paragraph" w:styleId="Caption">
+  <w:style w:type="paragraph" w:styleId="Legenda">
     <w:name w:val="caption"/>
     <w:basedOn w:val="Normal"/>
     <w:next w:val="Normal"/>
@@ -3103,10 +3536,10 @@
       <w:szCs w:val="18"/>
     </w:rPr>
   </w:style>
-  <w:style w:type="character" w:customStyle="1" w:styleId="Heading3Char">
-    <w:name w:val="Heading 3 Char"/>
-    <w:basedOn w:val="DefaultParagraphFont"/>
-    <w:link w:val="Heading3"/>
+  <w:style w:type="character" w:customStyle="1" w:styleId="Ttulo3Carter">
+    <w:name w:val="Título 3 Caráter"/>
+    <w:basedOn w:val="Tipodeletrapredefinidodopargrafo"/>
+    <w:link w:val="Ttulo3"/>
     <w:uiPriority w:val="9"/>
     <w:rsid w:val="00EE171E"/>
     <w:rPr>
@@ -3118,10 +3551,10 @@
       <w:lang w:eastAsia="pt-PT"/>
     </w:rPr>
   </w:style>
-  <w:style w:type="character" w:customStyle="1" w:styleId="Heading4Char">
-    <w:name w:val="Heading 4 Char"/>
-    <w:basedOn w:val="DefaultParagraphFont"/>
-    <w:link w:val="Heading4"/>
+  <w:style w:type="character" w:customStyle="1" w:styleId="Ttulo4Carter">
+    <w:name w:val="Título 4 Caráter"/>
+    <w:basedOn w:val="Tipodeletrapredefinidodopargrafo"/>
+    <w:link w:val="Ttulo4"/>
     <w:uiPriority w:val="9"/>
     <w:rsid w:val="00EE171E"/>
     <w:rPr>
@@ -3133,9 +3566,9 @@
       <w:lang w:eastAsia="pt-PT"/>
     </w:rPr>
   </w:style>
-  <w:style w:type="character" w:styleId="Strong">
+  <w:style w:type="character" w:styleId="Forte">
     <w:name w:val="Strong"/>
-    <w:basedOn w:val="DefaultParagraphFont"/>
+    <w:basedOn w:val="Tipodeletrapredefinidodopargrafo"/>
     <w:uiPriority w:val="22"/>
     <w:qFormat/>
     <w:rsid w:val="00EE171E"/>
@@ -3161,9 +3594,9 @@
       <w:lang w:eastAsia="pt-PT"/>
     </w:rPr>
   </w:style>
-  <w:style w:type="table" w:styleId="TableGrid">
+  <w:style w:type="table" w:styleId="TabelacomGrelha">
     <w:name w:val="Table Grid"/>
-    <w:basedOn w:val="TableNormal"/>
+    <w:basedOn w:val="Tabelanormal"/>
     <w:uiPriority w:val="59"/>
     <w:rsid w:val="00C75278"/>
     <w:pPr>
@@ -3180,7 +3613,7 @@
       </w:tblBorders>
     </w:tblPr>
   </w:style>
-  <w:style w:type="paragraph" w:styleId="ListParagraph">
+  <w:style w:type="paragraph" w:styleId="PargrafodaLista">
     <w:name w:val="List Paragraph"/>
     <w:basedOn w:val="Normal"/>
     <w:uiPriority w:val="34"/>

</xml_diff>